<commit_message>
finished mergesort implementation, just need to write up report, starting heapsort implementation
</commit_message>
<xml_diff>
--- a/Senior Yr/Fall/cs457/ProgrammingAssignment1/analysis/quicksort/Quicksort Analysis.docx
+++ b/Senior Yr/Fall/cs457/ProgrammingAssignment1/analysis/quicksort/Quicksort Analysis.docx
@@ -14,7 +14,16 @@
           <w:sz w:val="44"/>
           <w:szCs w:val="44"/>
         </w:rPr>
-        <w:t>Quicksort Analysis</w:t>
+        <w:t>Quicksort An</w:t>
+      </w:r>
+      <w:bookmarkStart w:id="0" w:name="_GoBack"/>
+      <w:bookmarkEnd w:id="0"/>
+      <w:r>
+        <w:rPr>
+          <w:sz w:val="44"/>
+          <w:szCs w:val="44"/>
+        </w:rPr>
+        <w:t>alysis</w:t>
       </w:r>
     </w:p>
     <w:p/>
@@ -715,7 +724,7 @@
           <w:noProof/>
         </w:rPr>
         <w:drawing>
-          <wp:inline distT="0" distB="0" distL="0" distR="0" wp14:anchorId="02C9327D" wp14:editId="7BA2A9F7">
+          <wp:inline distT="0" distB="0" distL="0" distR="0" wp14:anchorId="02C9327D" wp14:editId="5BE05A25">
             <wp:extent cx="5600700" cy="2743200"/>
             <wp:effectExtent l="0" t="0" r="12700" b="25400"/>
             <wp:docPr id="1" name="Chart 1"/>
@@ -742,10 +751,7 @@
       </w:r>
     </w:p>
     <w:p/>
-    <w:p>
-      <w:bookmarkStart w:id="0" w:name="_GoBack"/>
-      <w:bookmarkEnd w:id="0"/>
-    </w:p>
+    <w:p/>
     <w:sectPr>
       <w:pgSz w:w="12240" w:h="15840"/>
       <w:pgMar w:top="1440" w:right="1800" w:bottom="1440" w:left="1800" w:header="720" w:footer="720" w:gutter="0"/>
@@ -1917,7 +1923,7 @@
 </file>
 
 <file path=customXml/itemProps1.xml><?xml version="1.0" encoding="utf-8"?>
-<ds:datastoreItem xmlns:ds="http://schemas.openxmlformats.org/officeDocument/2006/customXml" ds:itemID="{84F87027-1921-A344-BA15-C201E2BEFE53}">
+<ds:datastoreItem xmlns:ds="http://schemas.openxmlformats.org/officeDocument/2006/customXml" ds:itemID="{94022E5A-1189-FC42-BA83-67E6952E5EC6}">
   <ds:schemaRefs>
     <ds:schemaRef ds:uri="http://schemas.openxmlformats.org/officeDocument/2006/bibliography"/>
   </ds:schemaRefs>

</xml_diff>